<commit_message>
Updated LEAP and Not Guilty with close button.
</commit_message>
<xml_diff>
--- a/resources/Saved/21CRB01291_LEAP Plea Admission Entry.docx
+++ b/resources/Saved/21CRB01291_LEAP Plea Admission Entry.docx
@@ -504,7 +504,7 @@
           <w:sz w:val="20"/>
           <w:szCs w:val="20"/>
         </w:rPr>
-        <w:t xml:space="preserve">January 23, 2022.</w:t>
+        <w:t xml:space="preserve">January 25, 2022.</w:t>
       </w:r>
       <w:r>
         <w:rPr>
@@ -999,8 +999,6 @@
           <w:szCs w:val="20"/>
         </w:rPr>
       </w:pPr>
-      <w:bookmarkStart w:id="1" w:name="_GoBack"/>
-      <w:bookmarkEnd w:id="1"/>
     </w:p>
     <w:p>
       <w:pPr>
@@ -1089,6 +1087,7 @@
           <w:sz w:val="20"/>
           <w:szCs w:val="20"/>
         </w:rPr>
+        <w:lastRenderedPageBreak/>
         <w:tab/>
       </w:r>
       <w:r>
@@ -1413,8 +1412,12 @@
       </w:pPr>
     </w:p>
     <w:sectPr>
-      <w:headerReference w:type="default" r:id="rId7"/>
-      <w:footerReference w:type="default" r:id="rId8"/>
+      <w:headerReference w:type="even" r:id="rId7"/>
+      <w:headerReference w:type="default" r:id="rId8"/>
+      <w:footerReference w:type="even" r:id="rId9"/>
+      <w:footerReference w:type="default" r:id="rId10"/>
+      <w:headerReference w:type="first" r:id="rId11"/>
+      <w:footerReference w:type="first" r:id="rId12"/>
       <w:pgSz w:w="12240" w:h="15840"/>
       <w:pgMar w:top="1080" w:right="1080" w:bottom="1080" w:left="1080" w:header="720" w:footer="720" w:gutter="0"/>
       <w:cols w:space="720"/>
@@ -1448,6 +1451,210 @@
   <w:p>
     <w:pPr>
       <w:pStyle w:val="Footer"/>
+    </w:pPr>
+  </w:p>
+</w:ftr>
+</file>
+
+<file path=word/footer2.xml><?xml version="1.0" encoding="utf-8"?>
+<w:ftr xmlns:wpc="http://schemas.microsoft.com/office/word/2010/wordprocessingCanvas" xmlns:mc="http://schemas.openxmlformats.org/markup-compatibility/2006" xmlns:o="urn:schemas-microsoft-com:office:office" xmlns:r="http://schemas.openxmlformats.org/officeDocument/2006/relationships" xmlns:m="http://schemas.openxmlformats.org/officeDocument/2006/math" xmlns:v="urn:schemas-microsoft-com:vml" xmlns:wp14="http://schemas.microsoft.com/office/word/2010/wordprocessingDrawing" xmlns:wp="http://schemas.openxmlformats.org/drawingml/2006/wordprocessingDrawing" xmlns:w10="urn:schemas-microsoft-com:office:word" xmlns:w="http://schemas.openxmlformats.org/wordprocessingml/2006/main" xmlns:w14="http://schemas.microsoft.com/office/word/2010/wordml" xmlns:wpg="http://schemas.microsoft.com/office/word/2010/wordprocessingGroup" xmlns:wpi="http://schemas.microsoft.com/office/word/2010/wordprocessingInk" xmlns:wne="http://schemas.microsoft.com/office/word/2006/wordml" xmlns:wps="http://schemas.microsoft.com/office/word/2010/wordprocessingShape" mc:Ignorable="w14 wp14">
+  <w:bookmarkStart w:id="1" w:name="_GoBack" w:displacedByCustomXml="next"/>
+  <w:sdt>
+    <w:sdtPr>
+      <w:rPr>
+        <w:rFonts w:ascii="Palatino Linotype" w:hAnsi="Palatino Linotype"/>
+        <w:sz w:val="20"/>
+        <w:szCs w:val="20"/>
+      </w:rPr>
+      <w:id w:val="-427431516"/>
+      <w:docPartObj>
+        <w:docPartGallery w:val="Page Numbers (Bottom of Page)"/>
+        <w:docPartUnique/>
+      </w:docPartObj>
+    </w:sdtPr>
+    <w:sdtContent>
+      <w:sdt>
+        <w:sdtPr>
+          <w:rPr>
+            <w:rFonts w:ascii="Palatino Linotype" w:hAnsi="Palatino Linotype"/>
+            <w:sz w:val="20"/>
+            <w:szCs w:val="20"/>
+          </w:rPr>
+          <w:id w:val="860082579"/>
+          <w:docPartObj>
+            <w:docPartGallery w:val="Page Numbers (Top of Page)"/>
+            <w:docPartUnique/>
+          </w:docPartObj>
+        </w:sdtPr>
+        <w:sdtContent>
+          <w:p>
+            <w:pPr>
+              <w:pStyle w:val="Footer"/>
+              <w:tabs>
+                <w:tab w:val="clear" w:pos="4680"/>
+                <w:tab w:val="clear" w:pos="9360"/>
+                <w:tab w:val="left" w:pos="8567"/>
+              </w:tabs>
+              <w:jc w:val="right"/>
+              <w:rPr>
+                <w:rFonts w:ascii="Palatino Linotype" w:hAnsi="Palatino Linotype"/>
+                <w:sz w:val="20"/>
+                <w:szCs w:val="20"/>
+              </w:rPr>
+            </w:pPr>
+            <w:r>
+              <w:rPr>
+                <w:rFonts w:ascii="Palatino Linotype" w:hAnsi="Palatino Linotype"/>
+                <w:sz w:val="20"/>
+                <w:szCs w:val="20"/>
+              </w:rPr>
+              <w:t xml:space="preserve">Page </w:t>
+            </w:r>
+            <w:r>
+              <w:rPr>
+                <w:rFonts w:ascii="Palatino Linotype" w:hAnsi="Palatino Linotype"/>
+                <w:b/>
+                <w:bCs/>
+                <w:sz w:val="20"/>
+                <w:szCs w:val="20"/>
+              </w:rPr>
+              <w:fldChar w:fldCharType="begin"/>
+            </w:r>
+            <w:r>
+              <w:rPr>
+                <w:rFonts w:ascii="Palatino Linotype" w:hAnsi="Palatino Linotype"/>
+                <w:b/>
+                <w:bCs/>
+                <w:sz w:val="20"/>
+                <w:szCs w:val="20"/>
+              </w:rPr>
+              <w:instrText xml:space="preserve"> PAGE </w:instrText>
+            </w:r>
+            <w:r>
+              <w:rPr>
+                <w:rFonts w:ascii="Palatino Linotype" w:hAnsi="Palatino Linotype"/>
+                <w:b/>
+                <w:bCs/>
+                <w:sz w:val="20"/>
+                <w:szCs w:val="20"/>
+              </w:rPr>
+              <w:fldChar w:fldCharType="separate"/>
+            </w:r>
+            <w:r>
+              <w:rPr>
+                <w:rFonts w:ascii="Palatino Linotype" w:hAnsi="Palatino Linotype"/>
+                <w:b/>
+                <w:bCs/>
+                <w:noProof/>
+                <w:sz w:val="20"/>
+                <w:szCs w:val="20"/>
+              </w:rPr>
+              <w:t>1</w:t>
+            </w:r>
+            <w:r>
+              <w:rPr>
+                <w:rFonts w:ascii="Palatino Linotype" w:hAnsi="Palatino Linotype"/>
+                <w:b/>
+                <w:bCs/>
+                <w:sz w:val="20"/>
+                <w:szCs w:val="20"/>
+              </w:rPr>
+              <w:fldChar w:fldCharType="end"/>
+            </w:r>
+            <w:r>
+              <w:rPr>
+                <w:rFonts w:ascii="Palatino Linotype" w:hAnsi="Palatino Linotype"/>
+                <w:sz w:val="20"/>
+                <w:szCs w:val="20"/>
+              </w:rPr>
+              <w:t xml:space="preserve"> of </w:t>
+            </w:r>
+            <w:r>
+              <w:rPr>
+                <w:rFonts w:ascii="Palatino Linotype" w:hAnsi="Palatino Linotype"/>
+                <w:b/>
+                <w:bCs/>
+                <w:sz w:val="20"/>
+                <w:szCs w:val="20"/>
+              </w:rPr>
+              <w:fldChar w:fldCharType="begin"/>
+            </w:r>
+            <w:r>
+              <w:rPr>
+                <w:rFonts w:ascii="Palatino Linotype" w:hAnsi="Palatino Linotype"/>
+                <w:b/>
+                <w:bCs/>
+                <w:sz w:val="20"/>
+                <w:szCs w:val="20"/>
+              </w:rPr>
+              <w:instrText xml:space="preserve"> NUMPAGES  </w:instrText>
+            </w:r>
+            <w:r>
+              <w:rPr>
+                <w:rFonts w:ascii="Palatino Linotype" w:hAnsi="Palatino Linotype"/>
+                <w:b/>
+                <w:bCs/>
+                <w:sz w:val="20"/>
+                <w:szCs w:val="20"/>
+              </w:rPr>
+              <w:fldChar w:fldCharType="separate"/>
+            </w:r>
+            <w:r>
+              <w:rPr>
+                <w:rFonts w:ascii="Palatino Linotype" w:hAnsi="Palatino Linotype"/>
+                <w:b/>
+                <w:bCs/>
+                <w:noProof/>
+                <w:sz w:val="20"/>
+                <w:szCs w:val="20"/>
+              </w:rPr>
+              <w:t>2</w:t>
+            </w:r>
+            <w:r>
+              <w:rPr>
+                <w:rFonts w:ascii="Palatino Linotype" w:hAnsi="Palatino Linotype"/>
+                <w:b/>
+                <w:bCs/>
+                <w:sz w:val="20"/>
+                <w:szCs w:val="20"/>
+              </w:rPr>
+              <w:fldChar w:fldCharType="end"/>
+            </w:r>
+            <w:r>
+              <w:rPr>
+                <w:rFonts w:ascii="Palatino Linotype" w:hAnsi="Palatino Linotype"/>
+                <w:sz w:val="20"/>
+                <w:szCs w:val="20"/>
+              </w:rPr>
+              <w:t xml:space="preserve"> </w:t>
+            </w:r>
+            <w:proofErr w:type="spellStart"/>
+            <w:r>
+              <w:rPr>
+                <w:rFonts w:ascii="Palatino Linotype" w:hAnsi="Palatino Linotype"/>
+                <w:sz w:val="20"/>
+                <w:szCs w:val="20"/>
+              </w:rPr>
+              <w:t xml:space="preserve">Plea_LEAP_Agreement</w:t>
+            </w:r>
+            <w:proofErr w:type="spellEnd"/>
+            <w:r>
+              <w:rPr>
+                <w:rFonts w:ascii="Palatino Linotype" w:hAnsi="Palatino Linotype"/>
+                <w:sz w:val="20"/>
+                <w:szCs w:val="20"/>
+              </w:rPr>
+              <w:t xml:space="preserve"> 21CRB01291</w:t>
+            </w:r>
+          </w:p>
+        </w:sdtContent>
+      </w:sdt>
+    </w:sdtContent>
+  </w:sdt>
+  <w:bookmarkEnd w:id="1"/>
+  <w:p>
+    <w:pPr>
+      <w:pStyle w:val="Footer"/>
       <w:tabs>
         <w:tab w:val="clear" w:pos="4680"/>
         <w:tab w:val="clear" w:pos="9360"/>
@@ -1455,32 +1662,16 @@
       </w:tabs>
       <w:jc w:val="right"/>
     </w:pPr>
-    <w:proofErr w:type="spellStart"/>
-    <w:r>
-      <w:rPr>
-        <w:rFonts w:ascii="Palatino Linotype" w:hAnsi="Palatino Linotype"/>
-        <w:sz w:val="20"/>
-        <w:szCs w:val="20"/>
-      </w:rPr>
-      <w:t>Plea_LEAP_Agreement</w:t>
-    </w:r>
-    <w:proofErr w:type="spellEnd"/>
-    <w:r>
-      <w:rPr>
-        <w:rFonts w:ascii="Palatino Linotype" w:hAnsi="Palatino Linotype"/>
-        <w:sz w:val="20"/>
-        <w:szCs w:val="20"/>
-      </w:rPr>
-      <w:t xml:space="preserve"> </w:t>
-    </w:r>
-    <w:r>
-      <w:rPr>
-        <w:rFonts w:ascii="Palatino Linotype" w:hAnsi="Palatino Linotype"/>
-        <w:sz w:val="20"/>
-        <w:szCs w:val="20"/>
-      </w:rPr>
-      <w:t xml:space="preserve">21CRB01291</w:t>
-    </w:r>
+  </w:p>
+</w:ftr>
+</file>
+
+<file path=word/footer3.xml><?xml version="1.0" encoding="utf-8"?>
+<w:ftr xmlns:wpc="http://schemas.microsoft.com/office/word/2010/wordprocessingCanvas" xmlns:mc="http://schemas.openxmlformats.org/markup-compatibility/2006" xmlns:o="urn:schemas-microsoft-com:office:office" xmlns:r="http://schemas.openxmlformats.org/officeDocument/2006/relationships" xmlns:m="http://schemas.openxmlformats.org/officeDocument/2006/math" xmlns:v="urn:schemas-microsoft-com:vml" xmlns:wp14="http://schemas.microsoft.com/office/word/2010/wordprocessingDrawing" xmlns:wp="http://schemas.openxmlformats.org/drawingml/2006/wordprocessingDrawing" xmlns:w10="urn:schemas-microsoft-com:office:word" xmlns:w="http://schemas.openxmlformats.org/wordprocessingml/2006/main" xmlns:w14="http://schemas.microsoft.com/office/word/2010/wordml" xmlns:wpg="http://schemas.microsoft.com/office/word/2010/wordprocessingGroup" xmlns:wpi="http://schemas.microsoft.com/office/word/2010/wordprocessingInk" xmlns:wne="http://schemas.microsoft.com/office/word/2006/wordml" xmlns:wps="http://schemas.microsoft.com/office/word/2010/wordprocessingShape" mc:Ignorable="w14 wp14">
+  <w:p>
+    <w:pPr>
+      <w:pStyle w:val="Footer"/>
+    </w:pPr>
   </w:p>
 </w:ftr>
 </file>
@@ -1505,6 +1696,16 @@
 </file>
 
 <file path=word/header1.xml><?xml version="1.0" encoding="utf-8"?>
+<w:hdr xmlns:wpc="http://schemas.microsoft.com/office/word/2010/wordprocessingCanvas" xmlns:mc="http://schemas.openxmlformats.org/markup-compatibility/2006" xmlns:o="urn:schemas-microsoft-com:office:office" xmlns:r="http://schemas.openxmlformats.org/officeDocument/2006/relationships" xmlns:m="http://schemas.openxmlformats.org/officeDocument/2006/math" xmlns:v="urn:schemas-microsoft-com:vml" xmlns:wp14="http://schemas.microsoft.com/office/word/2010/wordprocessingDrawing" xmlns:wp="http://schemas.openxmlformats.org/drawingml/2006/wordprocessingDrawing" xmlns:w10="urn:schemas-microsoft-com:office:word" xmlns:w="http://schemas.openxmlformats.org/wordprocessingml/2006/main" xmlns:w14="http://schemas.microsoft.com/office/word/2010/wordml" xmlns:wpg="http://schemas.microsoft.com/office/word/2010/wordprocessingGroup" xmlns:wpi="http://schemas.microsoft.com/office/word/2010/wordprocessingInk" xmlns:wne="http://schemas.microsoft.com/office/word/2006/wordml" xmlns:wps="http://schemas.microsoft.com/office/word/2010/wordprocessingShape" mc:Ignorable="w14 wp14">
+  <w:p>
+    <w:pPr>
+      <w:pStyle w:val="Header"/>
+    </w:pPr>
+  </w:p>
+</w:hdr>
+</file>
+
+<file path=word/header2.xml><?xml version="1.0" encoding="utf-8"?>
 <w:hdr xmlns:wpc="http://schemas.microsoft.com/office/word/2010/wordprocessingCanvas" xmlns:mc="http://schemas.openxmlformats.org/markup-compatibility/2006" xmlns:o="urn:schemas-microsoft-com:office:office" xmlns:r="http://schemas.openxmlformats.org/officeDocument/2006/relationships" xmlns:m="http://schemas.openxmlformats.org/officeDocument/2006/math" xmlns:v="urn:schemas-microsoft-com:vml" xmlns:wp14="http://schemas.microsoft.com/office/word/2010/wordprocessingDrawing" xmlns:wp="http://schemas.openxmlformats.org/drawingml/2006/wordprocessingDrawing" xmlns:w10="urn:schemas-microsoft-com:office:word" xmlns:w="http://schemas.openxmlformats.org/wordprocessingml/2006/main" xmlns:w14="http://schemas.microsoft.com/office/word/2010/wordml" xmlns:wpg="http://schemas.microsoft.com/office/word/2010/wordprocessingGroup" xmlns:wpi="http://schemas.microsoft.com/office/word/2010/wordprocessingInk" xmlns:wne="http://schemas.microsoft.com/office/word/2006/wordml" xmlns:wps="http://schemas.microsoft.com/office/word/2010/wordprocessingShape" mc:Ignorable="w14 wp14">
   <w:p>
     <w:pPr>
@@ -1526,6 +1727,16 @@
       </w:rPr>
       <w:t>IN THE DELAWARE MUNICIPAL COURT</w:t>
     </w:r>
+  </w:p>
+</w:hdr>
+</file>
+
+<file path=word/header3.xml><?xml version="1.0" encoding="utf-8"?>
+<w:hdr xmlns:wpc="http://schemas.microsoft.com/office/word/2010/wordprocessingCanvas" xmlns:mc="http://schemas.openxmlformats.org/markup-compatibility/2006" xmlns:o="urn:schemas-microsoft-com:office:office" xmlns:r="http://schemas.openxmlformats.org/officeDocument/2006/relationships" xmlns:m="http://schemas.openxmlformats.org/officeDocument/2006/math" xmlns:v="urn:schemas-microsoft-com:vml" xmlns:wp14="http://schemas.microsoft.com/office/word/2010/wordprocessingDrawing" xmlns:wp="http://schemas.openxmlformats.org/drawingml/2006/wordprocessingDrawing" xmlns:w10="urn:schemas-microsoft-com:office:word" xmlns:w="http://schemas.openxmlformats.org/wordprocessingml/2006/main" xmlns:w14="http://schemas.microsoft.com/office/word/2010/wordml" xmlns:wpg="http://schemas.microsoft.com/office/word/2010/wordprocessingGroup" xmlns:wpi="http://schemas.microsoft.com/office/word/2010/wordprocessingInk" xmlns:wne="http://schemas.microsoft.com/office/word/2006/wordml" xmlns:wps="http://schemas.microsoft.com/office/word/2010/wordprocessingShape" mc:Ignorable="w14 wp14">
+  <w:p>
+    <w:pPr>
+      <w:pStyle w:val="Header"/>
+    </w:pPr>
   </w:p>
 </w:hdr>
 </file>
@@ -2361,7 +2572,7 @@
   <a:extraClrSchemeLst/>
   <a:extLst>
     <a:ext uri="{05A4C25C-085E-4340-85A3-A5531E510DB2}">
-      <thm15:themeFamily xmlns="" xmlns:thm15="http://schemas.microsoft.com/office/thememl/2012/main" name="Office Theme" id="{62F939B6-93AF-4DB8-9C6B-D6C7DFDC589F}" vid="{4A3C46E8-61CC-4603-A589-7422A47A8E4A}"/>
+      <thm15:themeFamily xmlns:thm15="http://schemas.microsoft.com/office/thememl/2012/main" xmlns="" name="Office Theme" id="{62F939B6-93AF-4DB8-9C6B-D6C7DFDC589F}" vid="{4A3C46E8-61CC-4603-A589-7422A47A8E4A}"/>
     </a:ext>
   </a:extLst>
 </a:theme>

</xml_diff>